<commit_message>
fix(gr): minor changes on the pdf-export
* Remove field "Zuständig" on the front page
* Remove the sections "Bestätigung" and "Einreichen"
</commit_message>
<xml_diff>
--- a/document-merge-service/kt_gr/templatefiles/form.docx
+++ b/document-merge-service/kt_gr/templatefiles/form.docx
@@ -87,7 +87,7 @@
       <w:pPr>
         <w:pStyle w:val="FrameContents"/>
         <w:suppressAutoHyphens w:val="true"/>
-        <w:overflowPunct w:val="true"/>
+        <w:overflowPunct w:val="false"/>
         <w:bidi w:val="0"/>
         <w:spacing w:before="114" w:after="114"/>
         <w:ind w:left="4229" w:right="0" w:hanging="0"/>
@@ -114,7 +114,7 @@
         <w:pStyle w:val="FrameContents"/>
         <w:widowControl w:val="false"/>
         <w:suppressAutoHyphens w:val="true"/>
-        <w:overflowPunct w:val="true"/>
+        <w:overflowPunct w:val="false"/>
         <w:bidi w:val="0"/>
         <w:spacing w:before="114" w:after="114"/>
         <w:ind w:left="4229" w:right="0" w:hanging="0"/>
@@ -141,7 +141,7 @@
         <w:pStyle w:val="FrameContents"/>
         <w:widowControl w:val="false"/>
         <w:suppressAutoHyphens w:val="true"/>
-        <w:overflowPunct w:val="true"/>
+        <w:overflowPunct w:val="false"/>
         <w:bidi w:val="0"/>
         <w:spacing w:before="114" w:after="114"/>
         <w:ind w:left="4229" w:right="0" w:hanging="0"/>
@@ -1117,7 +1117,7 @@
                 <w:szCs w:val="18"/>
                 <w:lang w:val="fr-CH" w:eastAsia="zh-CN" w:bidi="hi-IN"/>
               </w:rPr>
-              <w:t>{{ responsibleHeaderLabel }}</w:t>
+              <w:t>{{ inputDateHeaderLabel }}</w:t>
             </w:r>
           </w:p>
         </w:tc>
@@ -1163,7 +1163,7 @@
               <w:pStyle w:val="Heading3"/>
               <w:widowControl w:val="false"/>
               <w:numPr>
-                <w:ilvl w:val="2"/>
+                <w:ilvl w:val="3"/>
                 <w:numId w:val="3"/>
               </w:numPr>
               <w:suppressAutoHyphens w:val="true"/>
@@ -1175,12 +1175,16 @@
             </w:pPr>
             <w:r>
               <w:rPr>
-                <w:rFonts w:cs="Arial" w:ascii="Arial" w:hAnsi="Arial"/>
-                <w:sz w:val="18"/>
-                <w:szCs w:val="18"/>
-                <w:lang w:val="fr-CH"/>
-              </w:rPr>
-              <w:t>{{ inputDateHeaderLabel }}</w:t>
+                <w:rFonts w:eastAsia="Noto Sans CJK SC Regular" w:cs="Arial" w:ascii="Arial" w:hAnsi="Arial"/>
+                <w:b/>
+                <w:bCs/>
+                <w:color w:val="auto"/>
+                <w:kern w:val="2"/>
+                <w:sz w:val="18"/>
+                <w:szCs w:val="18"/>
+                <w:lang w:val="fr-CH" w:eastAsia="zh-CN" w:bidi="hi-IN"/>
+              </w:rPr>
+              <w:t>{{ descriptionHeaderLabel }}</w:t>
             </w:r>
           </w:p>
         </w:tc>
@@ -1218,7 +1222,7 @@
                 <w:szCs w:val="18"/>
                 <w:lang w:val="fr-CH" w:eastAsia="zh-CN" w:bidi="hi-IN"/>
               </w:rPr>
-              <w:t>{% if responsibleHeader %}{{ responsibleHeader }}{% else %}-{% endif%}</w:t>
+              <w:t>{% if inputDateHeader %}{{ inputDateHeader | date("dd.MM.YYYY") }}{% if paperInputDateHeader %} ({{ paperInputDateHeader | date("dd.MM.YYYY") }}){% else %}{% endif %}{% else %}-{% endif %}</w:t>
             </w:r>
           </w:p>
         </w:tc>
@@ -1285,7 +1289,7 @@
                 <w:szCs w:val="18"/>
                 <w:lang w:val="fr-CH" w:eastAsia="zh-CN" w:bidi="hi-IN"/>
               </w:rPr>
-              <w:t>{% if inputDateHeader %}{{ inputDateHeader | date("dd.MM.YYYY") }}{% if paperInputDateHeader %} ({{ paperInputDateHeader | date("dd.MM.YYYY") }}){% else %}{% endif %}{% else %}-{% endif %}</w:t>
+              <w:t>{% if descriptionHeader %}{{ descriptionHeader }}{% else %}-{% endif%}</w:t>
             </w:r>
           </w:p>
         </w:tc>
@@ -1396,7 +1400,7 @@
               <w:pStyle w:val="Heading3"/>
               <w:widowControl w:val="false"/>
               <w:numPr>
-                <w:ilvl w:val="3"/>
+                <w:ilvl w:val="2"/>
                 <w:numId w:val="3"/>
               </w:numPr>
               <w:suppressAutoHyphens w:val="true"/>
@@ -1417,7 +1421,7 @@
                 <w:szCs w:val="18"/>
                 <w:lang w:val="fr-CH" w:eastAsia="zh-CN" w:bidi="hi-IN"/>
               </w:rPr>
-              <w:t>{{ descriptionHeaderLabel }}</w:t>
+              <w:t>{% if modificationHeader %}{{ modificationHeaderLabel }}{% endif %}</w:t>
             </w:r>
           </w:p>
         </w:tc>
@@ -1469,17 +1473,7 @@
               </w:rPr>
             </w:pPr>
             <w:r>
-              <w:rPr>
-                <w:rFonts w:eastAsia="Noto Sans CJK SC Regular" w:cs="Arial" w:ascii="Arial" w:hAnsi="Arial"/>
-                <w:b/>
-                <w:bCs/>
-                <w:color w:val="auto"/>
-                <w:kern w:val="2"/>
-                <w:sz w:val="18"/>
-                <w:szCs w:val="18"/>
-                <w:lang w:val="fr-CH" w:eastAsia="zh-CN" w:bidi="hi-IN"/>
-              </w:rPr>
-              <w:t>{% if modificationHeader %}{{ modificationHeaderLabel }}{% endif %}</w:t>
+              <w:rPr/>
             </w:r>
           </w:p>
         </w:tc>
@@ -1517,7 +1511,7 @@
                 <w:szCs w:val="18"/>
                 <w:lang w:val="fr-CH" w:eastAsia="zh-CN" w:bidi="hi-IN"/>
               </w:rPr>
-              <w:t>{% if descriptionHeader %}{{ descriptionHeader }}{% else %}-{% endif%}</w:t>
+              <w:t>{% if modificationHeader%}{{ modificationHeader }}{% endif%}</w:t>
             </w:r>
           </w:p>
         </w:tc>
@@ -1569,17 +1563,7 @@
               </w:rPr>
             </w:pPr>
             <w:r>
-              <w:rPr>
-                <w:rFonts w:eastAsia="Noto Sans CJK SC Regular" w:cs="Arial" w:ascii="Arial" w:hAnsi="Arial"/>
-                <w:b w:val="false"/>
-                <w:bCs w:val="false"/>
-                <w:color w:val="auto"/>
-                <w:kern w:val="2"/>
-                <w:sz w:val="18"/>
-                <w:szCs w:val="18"/>
-                <w:lang w:val="fr-CH" w:eastAsia="zh-CN" w:bidi="hi-IN"/>
-              </w:rPr>
-              <w:t>{% if modificationHeader%}{{ modificationHeader }}{% endif%}</w:t>
+              <w:rPr/>
             </w:r>
           </w:p>
         </w:tc>
@@ -2441,7 +2425,6 @@
             </w:r>
             <w:r>
               <w:rPr>
-                <w:rFonts w:ascii="Arial" w:hAnsi="Arial"/>
                 <w:sz w:val="20"/>
               </w:rPr>
               <w:drawing>
@@ -2494,7 +2477,6 @@
             </w:r>
             <w:r>
               <w:rPr>
-                <w:rFonts w:ascii="Arial" w:hAnsi="Arial"/>
                 <w:sz w:val="20"/>
               </w:rPr>
               <w:drawing>
@@ -2634,7 +2616,6 @@
             </w:r>
             <w:r>
               <w:rPr>
-                <w:rFonts w:ascii="Arial" w:hAnsi="Arial"/>
                 <w:sz w:val="20"/>
               </w:rPr>
               <w:drawing>
@@ -2687,7 +2668,6 @@
             </w:r>
             <w:r>
               <w:rPr>
-                <w:rFonts w:ascii="Arial" w:hAnsi="Arial"/>
                 <w:sz w:val="20"/>
               </w:rPr>
               <w:drawing>
@@ -3918,7 +3898,6 @@
             </w:r>
             <w:r>
               <w:rPr>
-                <w:rFonts w:ascii="Arial" w:hAnsi="Arial"/>
                 <w:sz w:val="20"/>
               </w:rPr>
               <w:drawing>
@@ -3970,7 +3949,6 @@
             </w:r>
             <w:r>
               <w:rPr>
-                <w:rFonts w:ascii="Arial" w:hAnsi="Arial"/>
                 <w:sz w:val="20"/>
               </w:rPr>
               <w:drawing>
@@ -4105,7 +4083,6 @@
             </w:r>
             <w:r>
               <w:rPr>
-                <w:rFonts w:ascii="Arial" w:hAnsi="Arial"/>
                 <w:sz w:val="20"/>
               </w:rPr>
               <w:drawing>
@@ -4157,7 +4134,6 @@
             </w:r>
             <w:r>
               <w:rPr>
-                <w:rFonts w:ascii="Arial" w:hAnsi="Arial"/>
                 <w:sz w:val="20"/>
               </w:rPr>
               <w:drawing>
@@ -4977,7 +4953,6 @@
             </w:r>
             <w:r>
               <w:rPr>
-                <w:rFonts w:ascii="Arial" w:hAnsi="Arial"/>
                 <w:sz w:val="20"/>
               </w:rPr>
               <w:drawing>
@@ -5029,7 +5004,6 @@
             </w:r>
             <w:r>
               <w:rPr>
-                <w:rFonts w:ascii="Arial" w:hAnsi="Arial"/>
                 <w:sz w:val="20"/>
               </w:rPr>
               <w:drawing>
@@ -5329,23 +5303,7 @@
         <w:szCs w:val="18"/>
       </w:rPr>
       <w:tab/>
-      <w:t xml:space="preserve">{{ caseType }} – {{ </w:t>
-    </w:r>
-    <w:r>
-      <w:rPr>
-        <w:rFonts w:ascii="Arial" w:hAnsi="Arial"/>
-        <w:sz w:val="18"/>
-        <w:szCs w:val="18"/>
-      </w:rPr>
-      <w:t>dossierNr</w:t>
-    </w:r>
-    <w:r>
-      <w:rPr>
-        <w:rFonts w:ascii="Arial" w:hAnsi="Arial"/>
-        <w:sz w:val="18"/>
-        <w:szCs w:val="18"/>
-      </w:rPr>
-      <w:t xml:space="preserve"> }}</w:t>
+      <w:t>{{ caseType }} – {{ dossierNr }}</w:t>
     </w:r>
   </w:p>
 </w:ftr>
@@ -5382,7 +5340,7 @@
             <v:h position="@0,21600"/>
           </v:handles>
         </v:shapetype>
-        <v:shape id="PowerPlusWaterMarkObject" o:spid="shape_0" fillcolor="silver" stroked="f" o:allowincell="f" style="position:absolute;margin-left:0.3pt;margin-top:308.7pt;width:445.85pt;height:111pt;mso-wrap-style:none;v-text-anchor:middle;rotation:315;mso-position-horizontal:center;mso-position-horizontal-relative:margin;mso-position-vertical:center;mso-position-vertical-relative:margin" type="_x0000_t136">
+        <v:shape id="PowerPlusWaterMarkObject" o:spid="shape_0" fillcolor="silver" stroked="f" o:allowincell="f" style="position:absolute;margin-left:0.3pt;margin-top:308.7pt;width:445.8pt;height:110.95pt;mso-wrap-style:none;v-text-anchor:middle;rotation:315;mso-position-horizontal:center;mso-position-horizontal-relative:margin;mso-position-vertical:center;mso-position-vertical-relative:margin" type="_x0000_t136">
           <v:path textpathok="t"/>
           <v:textpath on="t" fitshape="t" string="{{  draft  }}" trim="t" style="font-family:&quot;Arial&quot;;font-size:1pt"/>
           <v:fill o:detectmouseclick="t" type="solid" color2="#3f3f3f" opacity="0.5"/>

</xml_diff>

<commit_message>
fix(gr): remove the watermark in the form template
</commit_message>
<xml_diff>
--- a/document-merge-service/kt_gr/templatefiles/form.docx
+++ b/document-merge-service/kt_gr/templatefiles/form.docx
@@ -87,7 +87,7 @@
       <w:pPr>
         <w:pStyle w:val="FrameContents"/>
         <w:suppressAutoHyphens w:val="true"/>
-        <w:overflowPunct w:val="false"/>
+        <w:overflowPunct w:val="true"/>
         <w:bidi w:val="0"/>
         <w:spacing w:before="114" w:after="114"/>
         <w:ind w:left="4229" w:right="0" w:hanging="0"/>
@@ -114,7 +114,7 @@
         <w:pStyle w:val="FrameContents"/>
         <w:widowControl w:val="false"/>
         <w:suppressAutoHyphens w:val="true"/>
-        <w:overflowPunct w:val="false"/>
+        <w:overflowPunct w:val="true"/>
         <w:bidi w:val="0"/>
         <w:spacing w:before="114" w:after="114"/>
         <w:ind w:left="4229" w:right="0" w:hanging="0"/>
@@ -141,7 +141,7 @@
         <w:pStyle w:val="FrameContents"/>
         <w:widowControl w:val="false"/>
         <w:suppressAutoHyphens w:val="true"/>
-        <w:overflowPunct w:val="false"/>
+        <w:overflowPunct w:val="true"/>
         <w:bidi w:val="0"/>
         <w:spacing w:before="114" w:after="114"/>
         <w:ind w:left="4229" w:right="0" w:hanging="0"/>
@@ -1473,7 +1473,9 @@
               </w:rPr>
             </w:pPr>
             <w:r>
-              <w:rPr/>
+              <w:rPr>
+                <w:rFonts w:ascii="Arial" w:hAnsi="Arial"/>
+              </w:rPr>
             </w:r>
           </w:p>
         </w:tc>
@@ -1563,7 +1565,9 @@
               </w:rPr>
             </w:pPr>
             <w:r>
-              <w:rPr/>
+              <w:rPr>
+                <w:rFonts w:ascii="Arial" w:hAnsi="Arial"/>
+              </w:rPr>
             </w:r>
           </w:p>
         </w:tc>
@@ -5318,36 +5322,6 @@
     </w:pPr>
     <w:r>
       <w:rPr/>
-      <w:pict>
-        <v:shapetype id="_x0000_t136" coordsize="21600,21600" o:spt="136" adj="10800" path="m@9,l@10,em@11,21600l@12,21600e">
-          <v:stroke joinstyle="miter"/>
-          <v:formulas>
-            <v:f eqn="val #0"/>
-            <v:f eqn="sum @0 0 10800"/>
-            <v:f eqn="sum @0 0 0"/>
-            <v:f eqn="sum width 0 @0"/>
-            <v:f eqn="prod @2 2 1"/>
-            <v:f eqn="prod @3 2 1"/>
-            <v:f eqn="if @1 @5 @4"/>
-            <v:f eqn="sum 0 @6 0"/>
-            <v:f eqn="sum width 0 @6"/>
-            <v:f eqn="if @1 0 @8"/>
-            <v:f eqn="if @1 @7 width"/>
-            <v:f eqn="if @1 @8 0"/>
-            <v:f eqn="if @1 width @7"/>
-          </v:formulas>
-          <v:handles>
-            <v:h position="@0,21600"/>
-          </v:handles>
-        </v:shapetype>
-        <v:shape id="PowerPlusWaterMarkObject" o:spid="shape_0" fillcolor="silver" stroked="f" o:allowincell="f" style="position:absolute;margin-left:0.3pt;margin-top:308.7pt;width:445.8pt;height:110.95pt;mso-wrap-style:none;v-text-anchor:middle;rotation:315;mso-position-horizontal:center;mso-position-horizontal-relative:margin;mso-position-vertical:center;mso-position-vertical-relative:margin" type="_x0000_t136">
-          <v:path textpathok="t"/>
-          <v:textpath on="t" fitshape="t" string="{{  draft  }}" trim="t" style="font-family:&quot;Arial&quot;;font-size:1pt"/>
-          <v:fill o:detectmouseclick="t" type="solid" color2="#3f3f3f" opacity="0.5"/>
-          <v:stroke color="#3465a4" joinstyle="round" endcap="flat"/>
-          <w10:wrap type="none"/>
-        </v:shape>
-      </w:pict>
     </w:r>
   </w:p>
 </w:hdr>

</xml_diff>